<commit_message>
Final Recert changes plus inspection changes
</commit_message>
<xml_diff>
--- a/y_Insp2_PHA_InspLetters_Failed_Items.docx
+++ b/y_Insp2_PHA_InspLetters_Failed_Items.docx
@@ -97,8 +97,6 @@
           <w:szCs w:val="20"/>
         </w:rPr>
       </w:pPr>
-      <w:bookmarkStart w:id="0" w:name="_GoBack"/>
-      <w:bookmarkEnd w:id="0"/>
     </w:p>
     <w:p>
       <w:pPr>
@@ -201,6 +199,8 @@
           <w:szCs w:val="20"/>
         </w:rPr>
       </w:pPr>
+      <w:bookmarkStart w:id="0" w:name="_GoBack"/>
+      <w:bookmarkEnd w:id="0"/>
     </w:p>
     <w:p>
       <w:pPr>
@@ -1622,7 +1622,7 @@
   <a:extraClrSchemeLst/>
   <a:extLst>
     <a:ext uri="{05A4C25C-085E-4340-85A3-A5531E510DB2}">
-      <thm15:themeFamily xmlns="" xmlns:thm15="http://schemas.microsoft.com/office/thememl/2012/main" name="Office Theme" id="{62F939B6-93AF-4DB8-9C6B-D6C7DFDC589F}" vid="{4A3C46E8-61CC-4603-A589-7422A47A8E4A}"/>
+      <thm15:themeFamily xmlns:thm15="http://schemas.microsoft.com/office/thememl/2012/main" xmlns="" name="Office Theme" id="{62F939B6-93AF-4DB8-9C6B-D6C7DFDC589F}" vid="{4A3C46E8-61CC-4603-A589-7422A47A8E4A}"/>
     </a:ext>
   </a:extLst>
 </a:theme>

</xml_diff>